<commit_message>
Added link to cleaned csv file folder
</commit_message>
<xml_diff>
--- a/03_Data_Wrangling_Summary.docx
+++ b/03_Data_Wrangling_Summary.docx
@@ -261,12 +261,14 @@
         <w:t xml:space="preserve"> </w:t>
       </w:r>
     </w:p>
-    <w:p>
-      <w:bookmarkStart w:id="0" w:name="_GoBack"/>
-      <w:bookmarkEnd w:id="0"/>
-    </w:p>
     <w:p/>
-    <w:p>
+    <w:p/>
+    <w:p>
+      <w:pPr>
+        <w:rPr>
+          <w:rStyle w:val="Hyperlink"/>
+        </w:rPr>
+      </w:pPr>
       <w:r>
         <w:t>R-code file is available in GitHub repository here</w:t>
       </w:r>
@@ -282,9 +284,34 @@
         </w:r>
       </w:hyperlink>
     </w:p>
+    <w:p>
+      <w:r>
+        <w:t>C</w:t>
+      </w:r>
+      <w:r>
+        <w:t>leaned csv files are</w:t>
+      </w:r>
+      <w:r>
+        <w:t xml:space="preserve"> here:</w:t>
+      </w:r>
+    </w:p>
+    <w:p>
+      <w:hyperlink r:id="rId6" w:history="1">
+        <w:r>
+          <w:rPr>
+            <w:rStyle w:val="Hyperlink"/>
+          </w:rPr>
+          <w:t>https://github.com/datahoundz/Springboard_Data_Science/tree/master/data_cleaned</w:t>
+        </w:r>
+      </w:hyperlink>
+    </w:p>
+    <w:p>
+      <w:bookmarkStart w:id="0" w:name="_GoBack"/>
+      <w:bookmarkEnd w:id="0"/>
+    </w:p>
     <w:sectPr>
       <w:pgSz w:w="12240" w:h="15840"/>
-      <w:pgMar w:top="1440" w:right="1440" w:bottom="1440" w:left="1440" w:header="720" w:footer="720" w:gutter="0"/>
+      <w:pgMar w:top="1440" w:right="1080" w:bottom="1440" w:left="1080" w:header="720" w:footer="720" w:gutter="0"/>
       <w:cols w:space="720"/>
       <w:docGrid w:linePitch="360"/>
     </w:sectPr>

</xml_diff>